<commit_message>
Atualizado o documento de Especificacao de Requisitos e modificados os detalhamentos de casos de uso acessarVisaoGeralTurma e consultarHorarioIndividual.
</commit_message>
<xml_diff>
--- a/analistas/casosDeUso/detalhamentos/acessarVisaoGeralTurma.docx
+++ b/analistas/casosDeUso/detalhamentos/acessarVisaoGeralTurma.docx
@@ -287,6 +287,96 @@
           </w:p>
         </w:tc>
       </w:tr>
+      <w:tr>
+        <w:tc>
+          <w:tcPr>
+            <w:tcW w:w="2254" w:type="dxa"/>
+          </w:tcPr>
+          <w:p>
+            <w:pPr>
+              <w:spacing w:before="100" w:beforeAutospacing="1" w:after="100" w:afterAutospacing="1"/>
+              <w:jc w:val="center"/>
+              <w:rPr>
+                <w:sz w:val="22"/>
+                <w:lang w:val="pt-BR"/>
+              </w:rPr>
+            </w:pPr>
+            <w:r>
+              <w:rPr>
+                <w:sz w:val="22"/>
+                <w:lang w:val="pt-BR"/>
+              </w:rPr>
+              <w:t>14/junho/2009</w:t>
+            </w:r>
+          </w:p>
+        </w:tc>
+        <w:tc>
+          <w:tcPr>
+            <w:tcW w:w="2177" w:type="dxa"/>
+          </w:tcPr>
+          <w:p>
+            <w:pPr>
+              <w:spacing w:before="100" w:beforeAutospacing="1" w:after="100" w:afterAutospacing="1"/>
+              <w:jc w:val="center"/>
+              <w:rPr>
+                <w:sz w:val="22"/>
+                <w:lang w:val="pt-BR"/>
+              </w:rPr>
+            </w:pPr>
+            <w:r>
+              <w:rPr>
+                <w:sz w:val="22"/>
+                <w:lang w:val="pt-BR"/>
+              </w:rPr>
+              <w:t>1.1</w:t>
+            </w:r>
+          </w:p>
+        </w:tc>
+        <w:tc>
+          <w:tcPr>
+            <w:tcW w:w="2210" w:type="dxa"/>
+          </w:tcPr>
+          <w:p>
+            <w:pPr>
+              <w:spacing w:before="100" w:beforeAutospacing="1" w:after="100" w:afterAutospacing="1"/>
+              <w:jc w:val="center"/>
+              <w:rPr>
+                <w:sz w:val="22"/>
+                <w:lang w:val="pt-BR"/>
+              </w:rPr>
+            </w:pPr>
+            <w:r>
+              <w:rPr>
+                <w:sz w:val="22"/>
+                <w:lang w:val="pt-BR"/>
+              </w:rPr>
+              <w:t>Descrição modificada.</w:t>
+            </w:r>
+          </w:p>
+        </w:tc>
+        <w:tc>
+          <w:tcPr>
+            <w:tcW w:w="2215" w:type="dxa"/>
+          </w:tcPr>
+          <w:p>
+            <w:pPr>
+              <w:spacing w:before="100" w:beforeAutospacing="1" w:after="100" w:afterAutospacing="1"/>
+              <w:jc w:val="center"/>
+              <w:rPr>
+                <w:sz w:val="22"/>
+                <w:lang w:val="pt-BR"/>
+              </w:rPr>
+            </w:pPr>
+            <w:r>
+              <w:rPr>
+                <w:sz w:val="22"/>
+                <w:lang w:val="pt-BR"/>
+              </w:rPr>
+              <w:t>Anderson Vinícius</w:t>
+            </w:r>
+          </w:p>
+        </w:tc>
+      </w:tr>
     </w:tbl>
     <w:p>
       <w:pPr>
@@ -359,13 +449,13 @@
         <w:rPr>
           <w:lang w:val="pt-BR"/>
         </w:rPr>
-        <w:t xml:space="preserve"> cada</w:t>
-      </w:r>
-      <w:r>
-        <w:rPr>
-          <w:lang w:val="pt-BR"/>
-        </w:rPr>
-        <w:t xml:space="preserve"> uma de suas turmas matriculadas, podendo ver informações como plano de curso, nota e freqüência.</w:t>
+        <w:t xml:space="preserve"> </w:t>
+      </w:r>
+      <w:r>
+        <w:rPr>
+          <w:lang w:val="pt-BR"/>
+        </w:rPr>
+        <w:t>uma de suas turmas matriculadas, podendo ver informações como plano de curso, nota e freqüência.</w:t>
       </w:r>
     </w:p>
     <w:p>
@@ -544,7 +634,7 @@
         <w:rPr>
           <w:lang w:val="pt-BR"/>
         </w:rPr>
-        <w:t>O sistema exibe a na t</w:t>
+        <w:t>O sistema exibe na t</w:t>
       </w:r>
       <w:r>
         <w:rPr>
@@ -568,7 +658,43 @@
         <w:rPr>
           <w:lang w:val="pt-BR"/>
         </w:rPr>
-        <w:t xml:space="preserve"> Caso professor tenha publicado tais informações </w:t>
+        <w:t xml:space="preserve"> </w:t>
+      </w:r>
+      <w:r>
+        <w:rPr>
+          <w:lang w:val="pt-BR"/>
+        </w:rPr>
+        <w:t>Tais informações somente são exibidas c</w:t>
+      </w:r>
+      <w:r>
+        <w:rPr>
+          <w:lang w:val="pt-BR"/>
+        </w:rPr>
+        <w:t xml:space="preserve">aso </w:t>
+      </w:r>
+      <w:r>
+        <w:rPr>
+          <w:lang w:val="pt-BR"/>
+        </w:rPr>
+        <w:t xml:space="preserve">o </w:t>
+      </w:r>
+      <w:r>
+        <w:rPr>
+          <w:lang w:val="pt-BR"/>
+        </w:rPr>
+        <w:t>professor tenha publicado</w:t>
+      </w:r>
+      <w:r>
+        <w:rPr>
+          <w:lang w:val="pt-BR"/>
+        </w:rPr>
+        <w:t>-as,</w:t>
+      </w:r>
+      <w:r>
+        <w:rPr>
+          <w:lang w:val="pt-BR"/>
+        </w:rPr>
+        <w:t xml:space="preserve"> </w:t>
       </w:r>
       <w:r>
         <w:rPr>
@@ -613,6 +739,12 @@
         </w:rPr>
         <w:t>Caso de uso é terminado</w:t>
       </w:r>
+      <w:r>
+        <w:rPr>
+          <w:lang w:val="pt-BR"/>
+        </w:rPr>
+        <w:t xml:space="preserve"> com sucesso.</w:t>
+      </w:r>
     </w:p>
     <w:p>
       <w:pPr>
@@ -1134,7 +1266,13 @@
         <w:rPr>
           <w:lang w:val="pt-BR"/>
         </w:rPr>
-        <w:t>como nota, freqüência e plano de curso.</w:t>
+        <w:t>-</w:t>
+      </w:r>
+      <w:r>
+        <w:rPr>
+          <w:lang w:val="pt-BR"/>
+        </w:rPr>
+        <w:t xml:space="preserve"> nota, freqüência e plano de curso.</w:t>
       </w:r>
     </w:p>
     <w:p>
@@ -1304,7 +1442,7 @@
               <w:noProof/>
               <w:sz w:val="20"/>
             </w:rPr>
-            <w:t>2</w:t>
+            <w:t>1</w:t>
           </w:r>
           <w:r>
             <w:rPr>
@@ -1471,7 +1609,7 @@
               <w:sz w:val="20"/>
               <w:lang w:val="pt-BR"/>
             </w:rPr>
-            <w:t>Versão: 1.0</w:t>
+            <w:t>Versão: 1.1</w:t>
           </w:r>
         </w:p>
       </w:tc>
@@ -1533,7 +1671,7 @@
               <w:sz w:val="20"/>
               <w:lang w:val="pt-BR"/>
             </w:rPr>
-            <w:t xml:space="preserve">  </w:t>
+            <w:t xml:space="preserve"> </w:t>
           </w:r>
           <w:r>
             <w:rPr>
@@ -1551,13 +1689,19 @@
             <w:rPr>
               <w:sz w:val="20"/>
             </w:rPr>
-            <w:t xml:space="preserve">:  </w:t>
+            <w:t xml:space="preserve">: </w:t>
           </w:r>
           <w:r>
             <w:rPr>
               <w:sz w:val="20"/>
             </w:rPr>
-            <w:t>07/junho/2009</w:t>
+            <w:t>14</w:t>
+          </w:r>
+          <w:r>
+            <w:rPr>
+              <w:sz w:val="20"/>
+            </w:rPr>
+            <w:t>/junho/2009</w:t>
           </w:r>
         </w:p>
       </w:tc>

</xml_diff>